<commit_message>
brought review form inline with current version
</commit_message>
<xml_diff>
--- a/Self-peer-supervisor-form.docx
+++ b/Self-peer-supervisor-form.docx
@@ -32,7 +32,36 @@
         <w:t>Oliver Andrew Lee</w:t>
       </w:r>
     </w:p>
-    <w:p/>
+    <w:p>
+      <w:r>
+        <w:rPr>
+          <w:b/>
+          <w:bCs/>
+        </w:rPr>
+        <w:t>Review performed:</w:t>
+      </w:r>
+      <w:r>
+        <w:t xml:space="preserve"> 02/04/2020 (</w:t>
+      </w:r>
+      <w:r>
+        <w:t>G</w:t>
+      </w:r>
+      <w:r>
+        <w:t>it</w:t>
+      </w:r>
+      <w:r>
+        <w:t xml:space="preserve"> </w:t>
+      </w:r>
+      <w:r>
+        <w:t>Commit Reference</w:t>
+      </w:r>
+      <w:r>
+        <w:t>:</w:t>
+      </w:r>
+      <w:r>
+        <w:t xml:space="preserve"> 507cf66)</w:t>
+      </w:r>
+    </w:p>
     <w:p>
       <w:pPr>
         <w:rPr>
@@ -148,7 +177,7 @@
         </w:tc>
         <w:tc>
           <w:tcPr>
-            <w:tcW w:w="881" w:type="dxa"/>
+            <w:tcW w:w="1164" w:type="dxa"/>
             <w:shd w:val="clear" w:color="auto" w:fill="auto"/>
           </w:tcPr>
           <w:p>
@@ -217,6 +246,24 @@
                 <w:rFonts w:ascii="Calibri" w:hAnsi="Calibri" w:cs="Arial"/>
               </w:rPr>
             </w:pPr>
+            <w:r>
+              <w:rPr>
+                <w:rFonts w:ascii="Calibri" w:hAnsi="Calibri" w:cs="Arial"/>
+              </w:rPr>
+              <w:t>70% (</w:t>
+            </w:r>
+            <w:r>
+              <w:rPr>
+                <w:rFonts w:ascii="Calibri" w:hAnsi="Calibri" w:cs="Arial"/>
+              </w:rPr>
+              <w:t>A</w:t>
+            </w:r>
+            <w:r>
+              <w:rPr>
+                <w:rFonts w:ascii="Calibri" w:hAnsi="Calibri" w:cs="Arial"/>
+              </w:rPr>
+              <w:t>)</w:t>
+            </w:r>
           </w:p>
         </w:tc>
         <w:tc>
@@ -231,11 +278,23 @@
                 <w:rFonts w:ascii="Calibri" w:hAnsi="Calibri" w:cs="Arial"/>
               </w:rPr>
             </w:pPr>
-          </w:p>
-        </w:tc>
-        <w:tc>
-          <w:tcPr>
-            <w:tcW w:w="881" w:type="dxa"/>
+            <w:r>
+              <w:rPr>
+                <w:rFonts w:ascii="Calibri" w:hAnsi="Calibri" w:cs="Arial"/>
+              </w:rPr>
+              <w:t>80%</w:t>
+            </w:r>
+            <w:r>
+              <w:rPr>
+                <w:rFonts w:ascii="Calibri" w:hAnsi="Calibri" w:cs="Arial"/>
+              </w:rPr>
+              <w:t xml:space="preserve"> (A+)</w:t>
+            </w:r>
+          </w:p>
+        </w:tc>
+        <w:tc>
+          <w:tcPr>
+            <w:tcW w:w="1164" w:type="dxa"/>
             <w:shd w:val="clear" w:color="auto" w:fill="auto"/>
           </w:tcPr>
           <w:p>
@@ -302,6 +361,24 @@
                 <w:rFonts w:ascii="Calibri" w:hAnsi="Calibri" w:cs="Arial"/>
               </w:rPr>
             </w:pPr>
+            <w:r>
+              <w:rPr>
+                <w:rFonts w:ascii="Calibri" w:hAnsi="Calibri" w:cs="Arial"/>
+              </w:rPr>
+              <w:t>65% (</w:t>
+            </w:r>
+            <w:r>
+              <w:rPr>
+                <w:rFonts w:ascii="Calibri" w:hAnsi="Calibri" w:cs="Arial"/>
+              </w:rPr>
+              <w:t>B</w:t>
+            </w:r>
+            <w:r>
+              <w:rPr>
+                <w:rFonts w:ascii="Calibri" w:hAnsi="Calibri" w:cs="Arial"/>
+              </w:rPr>
+              <w:t>)</w:t>
+            </w:r>
           </w:p>
         </w:tc>
         <w:tc>
@@ -316,11 +393,23 @@
                 <w:rFonts w:ascii="Calibri" w:hAnsi="Calibri" w:cs="Arial"/>
               </w:rPr>
             </w:pPr>
-          </w:p>
-        </w:tc>
-        <w:tc>
-          <w:tcPr>
-            <w:tcW w:w="881" w:type="dxa"/>
+            <w:r>
+              <w:rPr>
+                <w:rFonts w:ascii="Calibri" w:hAnsi="Calibri" w:cs="Arial"/>
+              </w:rPr>
+              <w:t>70%</w:t>
+            </w:r>
+            <w:r>
+              <w:rPr>
+                <w:rFonts w:ascii="Calibri" w:hAnsi="Calibri" w:cs="Arial"/>
+              </w:rPr>
+              <w:t xml:space="preserve"> (A)</w:t>
+            </w:r>
+          </w:p>
+        </w:tc>
+        <w:tc>
+          <w:tcPr>
+            <w:tcW w:w="1164" w:type="dxa"/>
             <w:shd w:val="clear" w:color="auto" w:fill="auto"/>
           </w:tcPr>
           <w:p>
@@ -386,6 +475,24 @@
                 <w:rFonts w:ascii="Calibri" w:hAnsi="Calibri" w:cs="Arial"/>
               </w:rPr>
             </w:pPr>
+            <w:r>
+              <w:rPr>
+                <w:rFonts w:ascii="Calibri" w:hAnsi="Calibri" w:cs="Arial"/>
+              </w:rPr>
+              <w:t>55% (</w:t>
+            </w:r>
+            <w:r>
+              <w:rPr>
+                <w:rFonts w:ascii="Calibri" w:hAnsi="Calibri" w:cs="Arial"/>
+              </w:rPr>
+              <w:t>C</w:t>
+            </w:r>
+            <w:r>
+              <w:rPr>
+                <w:rFonts w:ascii="Calibri" w:hAnsi="Calibri" w:cs="Arial"/>
+              </w:rPr>
+              <w:t>)</w:t>
+            </w:r>
           </w:p>
         </w:tc>
         <w:tc>
@@ -400,11 +507,23 @@
                 <w:rFonts w:ascii="Calibri" w:hAnsi="Calibri" w:cs="Arial"/>
               </w:rPr>
             </w:pPr>
-          </w:p>
-        </w:tc>
-        <w:tc>
-          <w:tcPr>
-            <w:tcW w:w="881" w:type="dxa"/>
+            <w:r>
+              <w:rPr>
+                <w:rFonts w:ascii="Calibri" w:hAnsi="Calibri" w:cs="Arial"/>
+              </w:rPr>
+              <w:t>55%</w:t>
+            </w:r>
+            <w:r>
+              <w:rPr>
+                <w:rFonts w:ascii="Calibri" w:hAnsi="Calibri" w:cs="Arial"/>
+              </w:rPr>
+              <w:t xml:space="preserve"> (C)</w:t>
+            </w:r>
+          </w:p>
+        </w:tc>
+        <w:tc>
+          <w:tcPr>
+            <w:tcW w:w="1164" w:type="dxa"/>
             <w:shd w:val="clear" w:color="auto" w:fill="auto"/>
           </w:tcPr>
           <w:p>
@@ -464,6 +583,24 @@
                 <w:rFonts w:ascii="Calibri" w:hAnsi="Calibri" w:cs="Arial"/>
               </w:rPr>
             </w:pPr>
+            <w:r>
+              <w:rPr>
+                <w:rFonts w:ascii="Calibri" w:hAnsi="Calibri" w:cs="Arial"/>
+              </w:rPr>
+              <w:t>70% (</w:t>
+            </w:r>
+            <w:r>
+              <w:rPr>
+                <w:rFonts w:ascii="Calibri" w:hAnsi="Calibri" w:cs="Arial"/>
+              </w:rPr>
+              <w:t>A</w:t>
+            </w:r>
+            <w:r>
+              <w:rPr>
+                <w:rFonts w:ascii="Calibri" w:hAnsi="Calibri" w:cs="Arial"/>
+              </w:rPr>
+              <w:t>)</w:t>
+            </w:r>
           </w:p>
         </w:tc>
         <w:tc>
@@ -478,11 +615,23 @@
                 <w:rFonts w:ascii="Calibri" w:hAnsi="Calibri" w:cs="Arial"/>
               </w:rPr>
             </w:pPr>
-          </w:p>
-        </w:tc>
-        <w:tc>
-          <w:tcPr>
-            <w:tcW w:w="881" w:type="dxa"/>
+            <w:r>
+              <w:rPr>
+                <w:rFonts w:ascii="Calibri" w:hAnsi="Calibri" w:cs="Arial"/>
+              </w:rPr>
+              <w:t>75%</w:t>
+            </w:r>
+            <w:r>
+              <w:rPr>
+                <w:rFonts w:ascii="Calibri" w:hAnsi="Calibri" w:cs="Arial"/>
+              </w:rPr>
+              <w:t xml:space="preserve"> (A)</w:t>
+            </w:r>
+          </w:p>
+        </w:tc>
+        <w:tc>
+          <w:tcPr>
+            <w:tcW w:w="1164" w:type="dxa"/>
             <w:shd w:val="clear" w:color="auto" w:fill="auto"/>
           </w:tcPr>
           <w:p>
@@ -528,10 +677,7 @@
           </w:tcPr>
           <w:p>
             <w:r>
-              <w:t xml:space="preserve">Three </w:t>
-            </w:r>
-            <w:r>
-              <w:t>positive aspects:</w:t>
+              <w:t>Three positive aspects:</w:t>
             </w:r>
           </w:p>
           <w:p>
@@ -542,6 +688,9 @@
                 <w:numId w:val="2"/>
               </w:numPr>
             </w:pPr>
+            <w:r>
+              <w:t>A challenging component choice.</w:t>
+            </w:r>
           </w:p>
           <w:p>
             <w:pPr>
@@ -551,6 +700,9 @@
                 <w:numId w:val="2"/>
               </w:numPr>
             </w:pPr>
+            <w:r>
+              <w:t>A functioning demo.</w:t>
+            </w:r>
           </w:p>
           <w:p>
             <w:pPr>
@@ -560,6 +712,9 @@
                 <w:numId w:val="2"/>
               </w:numPr>
             </w:pPr>
+            <w:r>
+              <w:t>A range of programmable concepts in use.</w:t>
+            </w:r>
           </w:p>
           <w:p>
             <w:pPr>
@@ -568,16 +723,7 @@
           </w:p>
           <w:p>
             <w:r>
-              <w:t xml:space="preserve">Three </w:t>
-            </w:r>
-            <w:r>
-              <w:t>aspects</w:t>
-            </w:r>
-            <w:r>
-              <w:t xml:space="preserve"> to improve</w:t>
-            </w:r>
-            <w:r>
-              <w:t>:</w:t>
+              <w:t>Three aspects to improve:</w:t>
             </w:r>
           </w:p>
           <w:p>
@@ -588,6 +734,9 @@
                 <w:numId w:val="1"/>
               </w:numPr>
             </w:pPr>
+            <w:r>
+              <w:t>Bugs in demo to fix.</w:t>
+            </w:r>
           </w:p>
           <w:p>
             <w:pPr>
@@ -597,6 +746,9 @@
                 <w:numId w:val="1"/>
               </w:numPr>
             </w:pPr>
+            <w:r>
+              <w:t>Could find ways to make some code more concise.</w:t>
+            </w:r>
           </w:p>
           <w:p>
             <w:pPr>
@@ -606,12 +758,16 @@
                 <w:numId w:val="1"/>
               </w:numPr>
             </w:pPr>
+            <w:r>
+              <w:t>Could use comments a bit better to explain to others what your code is doing.</w:t>
+            </w:r>
           </w:p>
         </w:tc>
         <w:tc>
           <w:tcPr>
             <w:tcW w:w="6974" w:type="dxa"/>
           </w:tcPr>
+          <w:p/>
           <w:p>
             <w:pPr>
               <w:pStyle w:val="ListParagraph"/>
@@ -620,20 +776,11 @@
                 <w:numId w:val="4"/>
               </w:numPr>
             </w:pPr>
-          </w:p>
-          <w:p>
-            <w:pPr>
-              <w:pStyle w:val="ListParagraph"/>
-            </w:pPr>
             <w:r>
               <w:t>Come up with an original Idea, Concept or Algorithm. (AI-Related)</w:t>
             </w:r>
           </w:p>
-          <w:p>
-            <w:pPr>
-              <w:pStyle w:val="ListParagraph"/>
-            </w:pPr>
-          </w:p>
+          <w:p/>
           <w:p>
             <w:pPr>
               <w:pStyle w:val="ListParagraph"/>
@@ -642,26 +789,11 @@
                 <w:numId w:val="4"/>
               </w:numPr>
             </w:pPr>
-          </w:p>
-          <w:p>
-            <w:pPr>
-              <w:pStyle w:val="ListParagraph"/>
-            </w:pPr>
-            <w:r>
-              <w:t>Add assets to Pause/Menu screen. Separating pause and play menus.</w:t>
-            </w:r>
-            <w:r>
-              <w:t xml:space="preserve"> Look into custom Fonts. </w:t>
-            </w:r>
-            <w:r>
-              <w:t>Optional:- custom format.</w:t>
-            </w:r>
-          </w:p>
-          <w:p>
-            <w:pPr>
-              <w:pStyle w:val="ListParagraph"/>
-            </w:pPr>
-          </w:p>
+            <w:r>
+              <w:t>Add assets to Pause/Menu screen. Separating pause and main menus. Look into custom Fonts. Optional:- custom format</w:t>
+            </w:r>
+          </w:p>
+          <w:p/>
           <w:p>
             <w:pPr>
               <w:pStyle w:val="ListParagraph"/>
@@ -671,12 +803,7 @@
               </w:numPr>
             </w:pPr>
             <w:r>
-              <w:t>Polish/Refine</w:t>
-            </w:r>
-            <w:bookmarkStart w:id="0" w:name="_GoBack"/>
-            <w:bookmarkEnd w:id="0"/>
-            <w:r>
-              <w:t xml:space="preserve"> aspect and demo.</w:t>
+              <w:t>Polish/Refine aspect and demo.</w:t>
             </w:r>
           </w:p>
         </w:tc>
@@ -1860,7 +1987,6 @@
     </w:tbl>
     <w:p/>
     <w:sectPr>
-      <w:footerReference w:type="default" r:id="rId8"/>
       <w:pgSz w:w="16838" w:h="11906" w:orient="landscape"/>
       <w:pgMar w:top="1440" w:right="1440" w:bottom="1440" w:left="1440" w:header="708" w:footer="708" w:gutter="0"/>
       <w:cols w:space="708"/>
@@ -1893,19 +2019,6 @@
     </w:p>
   </w:endnote>
 </w:endnotes>
-</file>
-
-<file path=word/footer1.xml><?xml version="1.0" encoding="utf-8"?>
-<w:ftr xmlns:wpc="http://schemas.microsoft.com/office/word/2010/wordprocessingCanvas" xmlns:cx="http://schemas.microsoft.com/office/drawing/2014/chartex" xmlns:cx1="http://schemas.microsoft.com/office/drawing/2015/9/8/chartex" xmlns:cx2="http://schemas.microsoft.com/office/drawing/2015/10/21/chartex" xmlns:cx3="http://schemas.microsoft.com/office/drawing/2016/5/9/chartex" xmlns:cx4="http://schemas.microsoft.com/office/drawing/2016/5/10/chartex" xmlns:cx5="http://schemas.microsoft.com/office/drawing/2016/5/11/chartex" xmlns:cx6="http://schemas.microsoft.com/office/drawing/2016/5/12/chartex" xmlns:cx7="http://schemas.microsoft.com/office/drawing/2016/5/13/chartex" xmlns:cx8="http://schemas.microsoft.com/office/drawing/2016/5/14/chartex" xmlns:mc="http://schemas.openxmlformats.org/markup-compatibility/2006" xmlns:aink="http://schemas.microsoft.com/office/drawing/2016/ink" xmlns:am3d="http://schemas.microsoft.com/office/drawing/2017/model3d" xmlns:o="urn:schemas-microsoft-com:office:office" xmlns:r="http://schemas.openxmlformats.org/officeDocument/2006/relationships" xmlns:m="http://schemas.openxmlformats.org/officeDocument/2006/math" xmlns:v="urn:schemas-microsoft-com:vml" xmlns:wp14="http://schemas.microsoft.com/office/word/2010/wordprocessingDrawing" xmlns:wp="http://schemas.openxmlformats.org/drawingml/2006/wordprocessingDrawing" xmlns:w10="urn:schemas-microsoft-com:office:word" xmlns:w="http://schemas.openxmlformats.org/wordprocessingml/2006/main" xmlns:w14="http://schemas.microsoft.com/office/word/2010/wordml" xmlns:w15="http://schemas.microsoft.com/office/word/2012/wordml" xmlns:w16cid="http://schemas.microsoft.com/office/word/2016/wordml/cid" xmlns:w16se="http://schemas.microsoft.com/office/word/2015/wordml/symex" xmlns:wpg="http://schemas.microsoft.com/office/word/2010/wordprocessingGroup" xmlns:wpi="http://schemas.microsoft.com/office/word/2010/wordprocessingInk" xmlns:wne="http://schemas.microsoft.com/office/word/2006/wordml" xmlns:wps="http://schemas.microsoft.com/office/word/2010/wordprocessingShape" mc:Ignorable="w14 w15 w16se w16cid wp14">
-  <w:p>
-    <w:pPr>
-      <w:pStyle w:val="Footer"/>
-    </w:pPr>
-    <w:r>
-      <w:t>look into creating buttons</w:t>
-    </w:r>
-  </w:p>
-</w:ftr>
 </file>
 
 <file path=word/footnotes.xml><?xml version="1.0" encoding="utf-8"?>
@@ -2507,7 +2620,7 @@
       </w:pPr>
     </w:pPrDefault>
   </w:docDefaults>
-  <w:latentStyles w:defLockedState="0" w:defUIPriority="99" w:defSemiHidden="0" w:defUnhideWhenUsed="0" w:defQFormat="0" w:count="377">
+  <w:latentStyles w:defLockedState="0" w:defUIPriority="99" w:defSemiHidden="0" w:defUnhideWhenUsed="0" w:defQFormat="0" w:count="376">
     <w:lsdException w:name="Normal" w:uiPriority="0" w:qFormat="1"/>
     <w:lsdException w:name="heading 1" w:uiPriority="9" w:qFormat="1"/>
     <w:lsdException w:name="heading 2" w:semiHidden="1" w:uiPriority="9" w:unhideWhenUsed="1" w:qFormat="1"/>
@@ -2655,8 +2768,11 @@
     <w:lsdException w:name="Table 3D effects 3" w:semiHidden="1" w:unhideWhenUsed="1"/>
     <w:lsdException w:name="Table Contemporary" w:semiHidden="1" w:unhideWhenUsed="1"/>
     <w:lsdException w:name="Table Elegant" w:semiHidden="1" w:unhideWhenUsed="1"/>
+    <w:lsdException w:name="Table Professional" w:semiHidden="1" w:unhideWhenUsed="1"/>
     <w:lsdException w:name="Table Subtle 1" w:semiHidden="1" w:unhideWhenUsed="1"/>
     <w:lsdException w:name="Table Subtle 2" w:semiHidden="1" w:unhideWhenUsed="1"/>
+    <w:lsdException w:name="Table Web 1" w:semiHidden="1" w:unhideWhenUsed="1"/>
+    <w:lsdException w:name="Table Web 2" w:semiHidden="1" w:unhideWhenUsed="1"/>
     <w:lsdException w:name="Table Web 3" w:semiHidden="1" w:unhideWhenUsed="1"/>
     <w:lsdException w:name="Balloon Text" w:semiHidden="1" w:unhideWhenUsed="1"/>
     <w:lsdException w:name="Table Grid" w:uiPriority="39"/>
@@ -2881,7 +2997,6 @@
     <w:lsdException w:name="Hashtag" w:semiHidden="1" w:unhideWhenUsed="1"/>
     <w:lsdException w:name="Unresolved Mention" w:semiHidden="1" w:unhideWhenUsed="1"/>
     <w:lsdException w:name="Smart Link" w:semiHidden="1" w:unhideWhenUsed="1"/>
-    <w:lsdException w:name="Smart Link Error" w:semiHidden="1" w:unhideWhenUsed="1"/>
   </w:latentStyles>
   <w:style w:type="paragraph" w:default="1" w:styleId="Normal">
     <w:name w:val="Normal"/>
@@ -3291,7 +3406,7 @@
 </file>
 
 <file path=customXml/itemProps1.xml><?xml version="1.0" encoding="utf-8"?>
-<ds:datastoreItem xmlns:ds="http://schemas.openxmlformats.org/officeDocument/2006/customXml" ds:itemID="{C795BC7E-7510-4DE0-A7A6-A1ADBAEFD3DE}">
+<ds:datastoreItem xmlns:ds="http://schemas.openxmlformats.org/officeDocument/2006/customXml" ds:itemID="{8E946877-6620-4361-B2E1-A6D28FB9D936}">
   <ds:schemaRefs>
     <ds:schemaRef ds:uri="http://schemas.openxmlformats.org/officeDocument/2006/bibliography"/>
   </ds:schemaRefs>

</xml_diff>